<commit_message>
first part of for the second report has been added
</commit_message>
<xml_diff>
--- a/src/main/resources/templates/word/word_template_report_2.docx
+++ b/src/main/resources/templates/word/word_template_report_2.docx
@@ -17,6 +17,7 @@
           <w:szCs w:val="28"/>
         </w:rPr>
       </w:pPr>
+      <w:proofErr w:type="spellStart"/>
       <w:r>
         <w:rPr>
           <w:rFonts w:ascii="Arial" w:eastAsia="Arial" w:hAnsi="Arial" w:cs="Arial"/>
@@ -27,8 +28,7 @@
         </w:rPr>
         <w:t>projName</w:t>
       </w:r>
-      <w:bookmarkStart w:id="0" w:name="_GoBack"/>
-      <w:bookmarkEnd w:id="0"/>
+      <w:proofErr w:type="spellEnd"/>
     </w:p>
     <w:p>
       <w:pPr>
@@ -133,6 +133,7 @@
                 <w:szCs w:val="24"/>
               </w:rPr>
             </w:pPr>
+            <w:proofErr w:type="spellStart"/>
             <w:r>
               <w:rPr>
                 <w:rFonts w:asciiTheme="minorBidi" w:eastAsia="Times New Roman" w:hAnsiTheme="minorBidi"/>
@@ -142,6 +143,7 @@
               </w:rPr>
               <w:t>projName</w:t>
             </w:r>
+            <w:proofErr w:type="spellEnd"/>
           </w:p>
         </w:tc>
       </w:tr>
@@ -191,6 +193,7 @@
                 <w:szCs w:val="24"/>
               </w:rPr>
             </w:pPr>
+            <w:proofErr w:type="spellStart"/>
             <w:r>
               <w:rPr>
                 <w:rFonts w:asciiTheme="minorBidi" w:eastAsia="Arial" w:hAnsiTheme="minorBidi" w:cstheme="minorBidi"/>
@@ -200,6 +203,7 @@
               </w:rPr>
               <w:t>devCost</w:t>
             </w:r>
+            <w:proofErr w:type="spellEnd"/>
           </w:p>
         </w:tc>
       </w:tr>
@@ -249,6 +253,7 @@
                 <w:szCs w:val="24"/>
               </w:rPr>
             </w:pPr>
+            <w:proofErr w:type="spellStart"/>
             <w:r>
               <w:rPr>
                 <w:rFonts w:asciiTheme="minorBidi" w:eastAsia="Arial" w:hAnsiTheme="minorBidi" w:cstheme="minorBidi"/>
@@ -258,6 +263,7 @@
               </w:rPr>
               <w:t>ownComp</w:t>
             </w:r>
+            <w:proofErr w:type="spellEnd"/>
           </w:p>
         </w:tc>
       </w:tr>
@@ -308,6 +314,7 @@
                 <w:szCs w:val="24"/>
               </w:rPr>
             </w:pPr>
+            <w:proofErr w:type="spellStart"/>
             <w:r>
               <w:rPr>
                 <w:rFonts w:ascii="Arial" w:hAnsi="Arial" w:cs="Arial"/>
@@ -318,6 +325,7 @@
               </w:rPr>
               <w:t>parComp</w:t>
             </w:r>
+            <w:proofErr w:type="spellEnd"/>
           </w:p>
         </w:tc>
       </w:tr>
@@ -379,15 +387,8 @@
               </w:rPr>
               <w:t>projDev</w:t>
             </w:r>
-            <w:r>
-              <w:rPr>
-                <w:rFonts w:asciiTheme="minorBidi" w:eastAsia="Arial" w:hAnsiTheme="minorBidi" w:cstheme="minorBidi"/>
-                <w:color w:val="454545"/>
-                <w:sz w:val="24"/>
-                <w:szCs w:val="24"/>
-              </w:rPr>
-              <w:t xml:space="preserve"> </w:t>
-            </w:r>
+            <w:bookmarkStart w:id="0" w:name="_GoBack"/>
+            <w:bookmarkEnd w:id="0"/>
           </w:p>
         </w:tc>
       </w:tr>
@@ -437,6 +438,7 @@
                 <w:szCs w:val="24"/>
               </w:rPr>
             </w:pPr>
+            <w:proofErr w:type="spellStart"/>
             <w:r>
               <w:rPr>
                 <w:rFonts w:asciiTheme="minorBidi" w:eastAsia="Arial" w:hAnsiTheme="minorBidi" w:cstheme="minorBidi"/>
@@ -446,6 +448,7 @@
               </w:rPr>
               <w:t>projContrct</w:t>
             </w:r>
+            <w:proofErr w:type="spellEnd"/>
           </w:p>
         </w:tc>
       </w:tr>
@@ -494,6 +497,7 @@
                 <w:szCs w:val="24"/>
               </w:rPr>
             </w:pPr>
+            <w:proofErr w:type="spellStart"/>
             <w:r>
               <w:rPr>
                 <w:rFonts w:ascii="Arial" w:hAnsi="Arial" w:cs="Arial"/>
@@ -503,6 +507,7 @@
               </w:rPr>
               <w:t>constrctDate</w:t>
             </w:r>
+            <w:proofErr w:type="spellEnd"/>
           </w:p>
         </w:tc>
       </w:tr>
@@ -551,6 +556,7 @@
                 <w:szCs w:val="24"/>
               </w:rPr>
             </w:pPr>
+            <w:proofErr w:type="spellStart"/>
             <w:r>
               <w:rPr>
                 <w:rFonts w:ascii="Arial" w:hAnsi="Arial" w:cs="Arial"/>
@@ -560,6 +566,7 @@
               </w:rPr>
               <w:t>complitDate</w:t>
             </w:r>
+            <w:proofErr w:type="spellEnd"/>
           </w:p>
         </w:tc>
       </w:tr>
@@ -677,6 +684,7 @@
                 <w:szCs w:val="24"/>
               </w:rPr>
             </w:pPr>
+            <w:proofErr w:type="spellStart"/>
             <w:r>
               <w:rPr>
                 <w:rFonts w:asciiTheme="minorBidi" w:eastAsia="Arial" w:hAnsiTheme="minorBidi" w:cstheme="minorBidi"/>
@@ -686,15 +694,7 @@
               </w:rPr>
               <w:t>projType</w:t>
             </w:r>
-            <w:r>
-              <w:rPr>
-                <w:rFonts w:asciiTheme="minorBidi" w:eastAsia="Arial" w:hAnsiTheme="minorBidi" w:cstheme="minorBidi"/>
-                <w:color w:val="454545"/>
-                <w:sz w:val="24"/>
-                <w:szCs w:val="24"/>
-              </w:rPr>
-              <w:t xml:space="preserve"> </w:t>
-            </w:r>
+            <w:proofErr w:type="spellEnd"/>
           </w:p>
         </w:tc>
       </w:tr>
@@ -744,6 +744,7 @@
                 <w:szCs w:val="24"/>
               </w:rPr>
             </w:pPr>
+            <w:proofErr w:type="spellStart"/>
             <w:r>
               <w:rPr>
                 <w:rFonts w:asciiTheme="minorBidi" w:eastAsia="Arial" w:hAnsiTheme="minorBidi" w:cstheme="minorBidi"/>
@@ -753,6 +754,7 @@
               </w:rPr>
               <w:t>cntr</w:t>
             </w:r>
+            <w:proofErr w:type="spellEnd"/>
           </w:p>
         </w:tc>
       </w:tr>
@@ -802,6 +804,7 @@
                 <w:szCs w:val="24"/>
               </w:rPr>
             </w:pPr>
+            <w:proofErr w:type="spellStart"/>
             <w:r>
               <w:rPr>
                 <w:rFonts w:asciiTheme="minorBidi" w:eastAsia="Arial" w:hAnsiTheme="minorBidi" w:cstheme="minorBidi"/>
@@ -811,6 +814,7 @@
               </w:rPr>
               <w:t>lanOwn</w:t>
             </w:r>
+            <w:proofErr w:type="spellEnd"/>
           </w:p>
         </w:tc>
       </w:tr>
@@ -860,6 +864,7 @@
                 <w:szCs w:val="24"/>
               </w:rPr>
             </w:pPr>
+            <w:proofErr w:type="spellStart"/>
             <w:r>
               <w:rPr>
                 <w:rFonts w:asciiTheme="minorBidi" w:eastAsia="Arial" w:hAnsiTheme="minorBidi" w:cstheme="minorBidi"/>
@@ -869,6 +874,7 @@
               </w:rPr>
               <w:t>totalArea</w:t>
             </w:r>
+            <w:proofErr w:type="spellEnd"/>
           </w:p>
         </w:tc>
       </w:tr>
@@ -918,6 +924,7 @@
                 <w:szCs w:val="24"/>
               </w:rPr>
             </w:pPr>
+            <w:proofErr w:type="spellStart"/>
             <w:r>
               <w:rPr>
                 <w:rFonts w:asciiTheme="minorBidi" w:eastAsia="Arial" w:hAnsiTheme="minorBidi" w:cstheme="minorBidi"/>
@@ -927,6 +934,7 @@
               </w:rPr>
               <w:t>totalBldArea</w:t>
             </w:r>
+            <w:proofErr w:type="spellEnd"/>
           </w:p>
         </w:tc>
       </w:tr>
@@ -976,6 +984,7 @@
                 <w:szCs w:val="24"/>
               </w:rPr>
             </w:pPr>
+            <w:proofErr w:type="spellStart"/>
             <w:r>
               <w:rPr>
                 <w:rFonts w:asciiTheme="minorBidi" w:eastAsia="Arial" w:hAnsiTheme="minorBidi" w:cstheme="minorBidi"/>
@@ -985,6 +994,7 @@
               </w:rPr>
               <w:t>totalRentArea</w:t>
             </w:r>
+            <w:proofErr w:type="spellEnd"/>
           </w:p>
         </w:tc>
       </w:tr>
@@ -1034,6 +1044,7 @@
                 <w:szCs w:val="24"/>
               </w:rPr>
             </w:pPr>
+            <w:proofErr w:type="spellStart"/>
             <w:r>
               <w:rPr>
                 <w:rFonts w:asciiTheme="minorBidi" w:eastAsia="Arial" w:hAnsiTheme="minorBidi" w:cstheme="minorBidi"/>
@@ -1043,10 +1054,14 @@
               </w:rPr>
               <w:t>sts</w:t>
             </w:r>
+            <w:proofErr w:type="spellEnd"/>
           </w:p>
         </w:tc>
       </w:tr>
       <w:tr>
+        <w:trPr>
+          <w:trHeight w:val="352"/>
+        </w:trPr>
         <w:tc>
           <w:tcPr>
             <w:tcW w:w="3970" w:type="dxa"/>
@@ -1103,6 +1118,7 @@
                 <w:shd w:val="clear" w:color="auto" w:fill="FFFFFF"/>
               </w:rPr>
             </w:pPr>
+            <w:proofErr w:type="spellStart"/>
             <w:r>
               <w:rPr>
                 <w:rFonts w:ascii="Arial" w:eastAsia="Times New Roman" w:hAnsi="Arial" w:cs="Arial"/>
@@ -1113,10 +1129,14 @@
               </w:rPr>
               <w:t>projAdrs</w:t>
             </w:r>
+            <w:proofErr w:type="spellEnd"/>
           </w:p>
         </w:tc>
       </w:tr>
       <w:tr>
+        <w:trPr>
+          <w:trHeight w:val="297"/>
+        </w:trPr>
         <w:tc>
           <w:tcPr>
             <w:tcW w:w="3970" w:type="dxa"/>
@@ -1161,28 +1181,17 @@
                 <w:shd w:val="clear" w:color="auto" w:fill="FFFFFF"/>
               </w:rPr>
             </w:pPr>
-            <w:hyperlink r:id="rId7" w:history="1">
-              <w:r>
-                <w:rPr>
-                  <w:rStyle w:val="Hyperlink"/>
-                  <w:rFonts w:ascii="Arial" w:eastAsia="Times New Roman" w:hAnsi="Arial" w:cs="Arial"/>
-                  <w:sz w:val="24"/>
-                  <w:szCs w:val="24"/>
-                  <w:shd w:val="clear" w:color="auto" w:fill="FFFFFF"/>
-                </w:rPr>
-                <w:t>projLink</w:t>
-              </w:r>
-            </w:hyperlink>
+            <w:proofErr w:type="spellStart"/>
             <w:r>
               <w:rPr>
                 <w:rFonts w:ascii="Arial" w:eastAsia="Times New Roman" w:hAnsi="Arial" w:cs="Arial"/>
-                <w:color w:val="454545"/>
                 <w:sz w:val="24"/>
                 <w:szCs w:val="24"/>
                 <w:shd w:val="clear" w:color="auto" w:fill="FFFFFF"/>
               </w:rPr>
-              <w:t xml:space="preserve"> </w:t>
+              <w:t>projLink</w:t>
             </w:r>
+            <w:proofErr w:type="spellEnd"/>
           </w:p>
         </w:tc>
       </w:tr>
@@ -1253,6 +1262,7 @@
           <w:szCs w:val="24"/>
         </w:rPr>
       </w:pPr>
+      <w:proofErr w:type="spellStart"/>
       <w:r>
         <w:rPr>
           <w:rFonts w:asciiTheme="minorBidi" w:eastAsia="Arial" w:hAnsiTheme="minorBidi" w:cstheme="minorBidi"/>
@@ -1262,6 +1272,7 @@
         </w:rPr>
         <w:t>tmplDesc</w:t>
       </w:r>
+      <w:proofErr w:type="spellEnd"/>
     </w:p>
     <w:p>
       <w:pPr>
@@ -1884,6 +1895,7 @@
                 <w:szCs w:val="24"/>
               </w:rPr>
             </w:pPr>
+            <w:proofErr w:type="spellStart"/>
             <w:r>
               <w:rPr>
                 <w:rFonts w:ascii="Arial" w:eastAsia="Arial" w:hAnsi="Arial" w:cs="Arial"/>
@@ -1893,6 +1905,7 @@
               </w:rPr>
               <w:t>lat</w:t>
             </w:r>
+            <w:proofErr w:type="spellEnd"/>
           </w:p>
         </w:tc>
         <w:tc>

</xml_diff>

<commit_message>
small fixes with fonts and formatting
</commit_message>
<xml_diff>
--- a/src/main/resources/templates/word/word_template_report_2.docx
+++ b/src/main/resources/templates/word/word_template_report_2.docx
@@ -17,7 +17,6 @@
           <w:szCs w:val="28"/>
         </w:rPr>
       </w:pPr>
-      <w:proofErr w:type="spellStart"/>
       <w:r>
         <w:rPr>
           <w:rFonts w:ascii="Arial" w:eastAsia="Arial" w:hAnsi="Arial" w:cs="Arial"/>
@@ -28,7 +27,6 @@
         </w:rPr>
         <w:t>projName</w:t>
       </w:r>
-      <w:proofErr w:type="spellEnd"/>
     </w:p>
     <w:p>
       <w:pPr>
@@ -133,7 +131,6 @@
                 <w:szCs w:val="24"/>
               </w:rPr>
             </w:pPr>
-            <w:proofErr w:type="spellStart"/>
             <w:r>
               <w:rPr>
                 <w:rFonts w:asciiTheme="minorBidi" w:eastAsia="Times New Roman" w:hAnsiTheme="minorBidi"/>
@@ -143,7 +140,6 @@
               </w:rPr>
               <w:t>projName</w:t>
             </w:r>
-            <w:proofErr w:type="spellEnd"/>
           </w:p>
         </w:tc>
       </w:tr>
@@ -193,7 +189,6 @@
                 <w:szCs w:val="24"/>
               </w:rPr>
             </w:pPr>
-            <w:proofErr w:type="spellStart"/>
             <w:r>
               <w:rPr>
                 <w:rFonts w:asciiTheme="minorBidi" w:eastAsia="Arial" w:hAnsiTheme="minorBidi" w:cstheme="minorBidi"/>
@@ -203,7 +198,6 @@
               </w:rPr>
               <w:t>devCost</w:t>
             </w:r>
-            <w:proofErr w:type="spellEnd"/>
           </w:p>
         </w:tc>
       </w:tr>
@@ -253,7 +247,6 @@
                 <w:szCs w:val="24"/>
               </w:rPr>
             </w:pPr>
-            <w:proofErr w:type="spellStart"/>
             <w:r>
               <w:rPr>
                 <w:rFonts w:asciiTheme="minorBidi" w:eastAsia="Arial" w:hAnsiTheme="minorBidi" w:cstheme="minorBidi"/>
@@ -263,7 +256,6 @@
               </w:rPr>
               <w:t>ownComp</w:t>
             </w:r>
-            <w:proofErr w:type="spellEnd"/>
           </w:p>
         </w:tc>
       </w:tr>
@@ -314,7 +306,6 @@
                 <w:szCs w:val="24"/>
               </w:rPr>
             </w:pPr>
-            <w:proofErr w:type="spellStart"/>
             <w:r>
               <w:rPr>
                 <w:rFonts w:ascii="Arial" w:hAnsi="Arial" w:cs="Arial"/>
@@ -325,7 +316,6 @@
               </w:rPr>
               <w:t>parComp</w:t>
             </w:r>
-            <w:proofErr w:type="spellEnd"/>
           </w:p>
         </w:tc>
       </w:tr>
@@ -387,8 +377,6 @@
               </w:rPr>
               <w:t>projDev</w:t>
             </w:r>
-            <w:bookmarkStart w:id="0" w:name="_GoBack"/>
-            <w:bookmarkEnd w:id="0"/>
           </w:p>
         </w:tc>
       </w:tr>
@@ -438,7 +426,6 @@
                 <w:szCs w:val="24"/>
               </w:rPr>
             </w:pPr>
-            <w:proofErr w:type="spellStart"/>
             <w:r>
               <w:rPr>
                 <w:rFonts w:asciiTheme="minorBidi" w:eastAsia="Arial" w:hAnsiTheme="minorBidi" w:cstheme="minorBidi"/>
@@ -448,7 +435,6 @@
               </w:rPr>
               <w:t>projContrct</w:t>
             </w:r>
-            <w:proofErr w:type="spellEnd"/>
           </w:p>
         </w:tc>
       </w:tr>
@@ -497,7 +483,6 @@
                 <w:szCs w:val="24"/>
               </w:rPr>
             </w:pPr>
-            <w:proofErr w:type="spellStart"/>
             <w:r>
               <w:rPr>
                 <w:rFonts w:ascii="Arial" w:hAnsi="Arial" w:cs="Arial"/>
@@ -507,7 +492,6 @@
               </w:rPr>
               <w:t>constrctDate</w:t>
             </w:r>
-            <w:proofErr w:type="spellEnd"/>
           </w:p>
         </w:tc>
       </w:tr>
@@ -556,7 +540,6 @@
                 <w:szCs w:val="24"/>
               </w:rPr>
             </w:pPr>
-            <w:proofErr w:type="spellStart"/>
             <w:r>
               <w:rPr>
                 <w:rFonts w:ascii="Arial" w:hAnsi="Arial" w:cs="Arial"/>
@@ -566,7 +549,6 @@
               </w:rPr>
               <w:t>complitDate</w:t>
             </w:r>
-            <w:proofErr w:type="spellEnd"/>
           </w:p>
         </w:tc>
       </w:tr>
@@ -684,7 +666,6 @@
                 <w:szCs w:val="24"/>
               </w:rPr>
             </w:pPr>
-            <w:proofErr w:type="spellStart"/>
             <w:r>
               <w:rPr>
                 <w:rFonts w:asciiTheme="minorBidi" w:eastAsia="Arial" w:hAnsiTheme="minorBidi" w:cstheme="minorBidi"/>
@@ -694,7 +675,6 @@
               </w:rPr>
               <w:t>projType</w:t>
             </w:r>
-            <w:proofErr w:type="spellEnd"/>
           </w:p>
         </w:tc>
       </w:tr>
@@ -744,7 +724,6 @@
                 <w:szCs w:val="24"/>
               </w:rPr>
             </w:pPr>
-            <w:proofErr w:type="spellStart"/>
             <w:r>
               <w:rPr>
                 <w:rFonts w:asciiTheme="minorBidi" w:eastAsia="Arial" w:hAnsiTheme="minorBidi" w:cstheme="minorBidi"/>
@@ -754,7 +733,6 @@
               </w:rPr>
               <w:t>cntr</w:t>
             </w:r>
-            <w:proofErr w:type="spellEnd"/>
           </w:p>
         </w:tc>
       </w:tr>
@@ -804,7 +782,6 @@
                 <w:szCs w:val="24"/>
               </w:rPr>
             </w:pPr>
-            <w:proofErr w:type="spellStart"/>
             <w:r>
               <w:rPr>
                 <w:rFonts w:asciiTheme="minorBidi" w:eastAsia="Arial" w:hAnsiTheme="minorBidi" w:cstheme="minorBidi"/>
@@ -814,7 +791,6 @@
               </w:rPr>
               <w:t>lanOwn</w:t>
             </w:r>
-            <w:proofErr w:type="spellEnd"/>
           </w:p>
         </w:tc>
       </w:tr>
@@ -864,7 +840,6 @@
                 <w:szCs w:val="24"/>
               </w:rPr>
             </w:pPr>
-            <w:proofErr w:type="spellStart"/>
             <w:r>
               <w:rPr>
                 <w:rFonts w:asciiTheme="minorBidi" w:eastAsia="Arial" w:hAnsiTheme="minorBidi" w:cstheme="minorBidi"/>
@@ -874,7 +849,6 @@
               </w:rPr>
               <w:t>totalArea</w:t>
             </w:r>
-            <w:proofErr w:type="spellEnd"/>
           </w:p>
         </w:tc>
       </w:tr>
@@ -924,7 +898,6 @@
                 <w:szCs w:val="24"/>
               </w:rPr>
             </w:pPr>
-            <w:proofErr w:type="spellStart"/>
             <w:r>
               <w:rPr>
                 <w:rFonts w:asciiTheme="minorBidi" w:eastAsia="Arial" w:hAnsiTheme="minorBidi" w:cstheme="minorBidi"/>
@@ -934,7 +907,6 @@
               </w:rPr>
               <w:t>totalBldArea</w:t>
             </w:r>
-            <w:proofErr w:type="spellEnd"/>
           </w:p>
         </w:tc>
       </w:tr>
@@ -984,7 +956,6 @@
                 <w:szCs w:val="24"/>
               </w:rPr>
             </w:pPr>
-            <w:proofErr w:type="spellStart"/>
             <w:r>
               <w:rPr>
                 <w:rFonts w:asciiTheme="minorBidi" w:eastAsia="Arial" w:hAnsiTheme="minorBidi" w:cstheme="minorBidi"/>
@@ -994,7 +965,6 @@
               </w:rPr>
               <w:t>totalRentArea</w:t>
             </w:r>
-            <w:proofErr w:type="spellEnd"/>
           </w:p>
         </w:tc>
       </w:tr>
@@ -1044,7 +1014,6 @@
                 <w:szCs w:val="24"/>
               </w:rPr>
             </w:pPr>
-            <w:proofErr w:type="spellStart"/>
             <w:r>
               <w:rPr>
                 <w:rFonts w:asciiTheme="minorBidi" w:eastAsia="Arial" w:hAnsiTheme="minorBidi" w:cstheme="minorBidi"/>
@@ -1054,7 +1023,6 @@
               </w:rPr>
               <w:t>sts</w:t>
             </w:r>
-            <w:proofErr w:type="spellEnd"/>
           </w:p>
         </w:tc>
       </w:tr>
@@ -1079,8 +1047,8 @@
                 <w:szCs w:val="24"/>
               </w:rPr>
             </w:pPr>
-            <w:bookmarkStart w:id="1" w:name="_gjdgxs" w:colFirst="0" w:colLast="0"/>
-            <w:bookmarkEnd w:id="1"/>
+            <w:bookmarkStart w:id="0" w:name="_gjdgxs" w:colFirst="0" w:colLast="0"/>
+            <w:bookmarkEnd w:id="0"/>
             <w:r>
               <w:rPr>
                 <w:rFonts w:ascii="Arial" w:eastAsia="Arial" w:hAnsi="Arial" w:cs="Arial"/>
@@ -1118,7 +1086,6 @@
                 <w:shd w:val="clear" w:color="auto" w:fill="FFFFFF"/>
               </w:rPr>
             </w:pPr>
-            <w:proofErr w:type="spellStart"/>
             <w:r>
               <w:rPr>
                 <w:rFonts w:ascii="Arial" w:eastAsia="Times New Roman" w:hAnsi="Arial" w:cs="Arial"/>
@@ -1129,7 +1096,6 @@
               </w:rPr>
               <w:t>projAdrs</w:t>
             </w:r>
-            <w:proofErr w:type="spellEnd"/>
           </w:p>
         </w:tc>
       </w:tr>
@@ -1181,17 +1147,18 @@
                 <w:shd w:val="clear" w:color="auto" w:fill="FFFFFF"/>
               </w:rPr>
             </w:pPr>
-            <w:proofErr w:type="spellStart"/>
             <w:r>
               <w:rPr>
                 <w:rFonts w:ascii="Arial" w:eastAsia="Times New Roman" w:hAnsi="Arial" w:cs="Arial"/>
+                <w:color w:val="454545"/>
                 <w:sz w:val="24"/>
                 <w:szCs w:val="24"/>
                 <w:shd w:val="clear" w:color="auto" w:fill="FFFFFF"/>
               </w:rPr>
               <w:t>projLink</w:t>
             </w:r>
-            <w:proofErr w:type="spellEnd"/>
+            <w:bookmarkStart w:id="1" w:name="_GoBack"/>
+            <w:bookmarkEnd w:id="1"/>
           </w:p>
         </w:tc>
       </w:tr>
@@ -1262,7 +1229,6 @@
           <w:szCs w:val="24"/>
         </w:rPr>
       </w:pPr>
-      <w:proofErr w:type="spellStart"/>
       <w:r>
         <w:rPr>
           <w:rFonts w:asciiTheme="minorBidi" w:eastAsia="Arial" w:hAnsiTheme="minorBidi" w:cstheme="minorBidi"/>
@@ -1272,7 +1238,6 @@
         </w:rPr>
         <w:t>tmplDesc</w:t>
       </w:r>
-      <w:proofErr w:type="spellEnd"/>
     </w:p>
     <w:p>
       <w:pPr>
@@ -1895,7 +1860,6 @@
                 <w:szCs w:val="24"/>
               </w:rPr>
             </w:pPr>
-            <w:proofErr w:type="spellStart"/>
             <w:r>
               <w:rPr>
                 <w:rFonts w:ascii="Arial" w:eastAsia="Arial" w:hAnsi="Arial" w:cs="Arial"/>
@@ -1905,7 +1869,6 @@
               </w:rPr>
               <w:t>lat</w:t>
             </w:r>
-            <w:proofErr w:type="spellEnd"/>
           </w:p>
         </w:tc>
         <w:tc>

</xml_diff>